<commit_message>
create models and BookService, BookDao
</commit_message>
<xml_diff>
--- a/src/main/resources/Sarcini.docx
+++ b/src/main/resources/Sarcini.docx
@@ -331,7 +331,6 @@
       </w:r>
       <w:r>
         <w:rPr>
-          <w:strike/>
           <w:lang w:val="en-US" w:eastAsia="ru-RU"/>
         </w:rPr>
         <w:t>Redactor text-</w:t>
@@ -339,7 +338,6 @@
       <w:proofErr w:type="spellStart"/>
       <w:r>
         <w:rPr>
-          <w:strike/>
           <w:lang w:val="en-US" w:eastAsia="ru-RU"/>
         </w:rPr>
         <w:t>deschidera</w:t>
@@ -347,15 +345,13 @@
       <w:proofErr w:type="spellEnd"/>
       <w:r>
         <w:rPr>
-          <w:strike/>
-          <w:lang w:val="en-US" w:eastAsia="ru-RU"/>
-        </w:rPr>
-        <w:t xml:space="preserve"> </w:t>
-      </w:r>
-      <w:proofErr w:type="spellStart"/>
-      <w:r>
-        <w:rPr>
-          <w:strike/>
+          <w:lang w:val="en-US" w:eastAsia="ru-RU"/>
+        </w:rPr>
+        <w:t xml:space="preserve"> </w:t>
+      </w:r>
+      <w:proofErr w:type="spellStart"/>
+      <w:r>
+        <w:rPr>
           <w:lang w:val="en-US" w:eastAsia="ru-RU"/>
         </w:rPr>
         <w:t>editarea</w:t>
@@ -363,15 +359,13 @@
       <w:proofErr w:type="spellEnd"/>
       <w:r>
         <w:rPr>
-          <w:strike/>
-          <w:lang w:val="en-US" w:eastAsia="ru-RU"/>
-        </w:rPr>
-        <w:t xml:space="preserve"> </w:t>
-      </w:r>
-      <w:proofErr w:type="spellStart"/>
-      <w:r>
-        <w:rPr>
-          <w:strike/>
+          <w:lang w:val="en-US" w:eastAsia="ru-RU"/>
+        </w:rPr>
+        <w:t xml:space="preserve"> </w:t>
+      </w:r>
+      <w:proofErr w:type="spellStart"/>
+      <w:r>
+        <w:rPr>
           <w:lang w:val="en-US" w:eastAsia="ru-RU"/>
         </w:rPr>
         <w:t>afisarea</w:t>
@@ -379,15 +373,13 @@
       <w:proofErr w:type="spellEnd"/>
       <w:r>
         <w:rPr>
-          <w:strike/>
-          <w:lang w:val="en-US" w:eastAsia="ru-RU"/>
-        </w:rPr>
-        <w:t xml:space="preserve"> </w:t>
-      </w:r>
-      <w:proofErr w:type="spellStart"/>
-      <w:r>
-        <w:rPr>
-          <w:strike/>
+          <w:lang w:val="en-US" w:eastAsia="ru-RU"/>
+        </w:rPr>
+        <w:t xml:space="preserve"> </w:t>
+      </w:r>
+      <w:proofErr w:type="spellStart"/>
+      <w:r>
+        <w:rPr>
           <w:lang w:val="en-US" w:eastAsia="ru-RU"/>
         </w:rPr>
         <w:t>fisier</w:t>
@@ -395,11 +387,340 @@
       <w:proofErr w:type="spellEnd"/>
       <w:r>
         <w:rPr>
-          <w:strike/>
-          <w:lang w:val="en-US" w:eastAsia="ru-RU"/>
-        </w:rPr>
-        <w:t xml:space="preserve"> text</w:t>
-      </w:r>
+          <w:lang w:val="en-US" w:eastAsia="ru-RU"/>
+        </w:rPr>
+        <w:t xml:space="preserve"> text, </w:t>
+      </w:r>
+      <w:proofErr w:type="spellStart"/>
+      <w:r>
+        <w:rPr>
+          <w:lang w:val="en-US" w:eastAsia="ru-RU"/>
+        </w:rPr>
+        <w:t>cautarea</w:t>
+      </w:r>
+      <w:proofErr w:type="spellEnd"/>
+      <w:r>
+        <w:rPr>
+          <w:lang w:val="en-US" w:eastAsia="ru-RU"/>
+        </w:rPr>
+        <w:t xml:space="preserve"> </w:t>
+      </w:r>
+      <w:proofErr w:type="spellStart"/>
+      <w:r>
+        <w:rPr>
+          <w:lang w:val="en-US" w:eastAsia="ru-RU"/>
+        </w:rPr>
+        <w:t>unui</w:t>
+      </w:r>
+      <w:proofErr w:type="spellEnd"/>
+      <w:r>
+        <w:rPr>
+          <w:lang w:val="en-US" w:eastAsia="ru-RU"/>
+        </w:rPr>
+        <w:t xml:space="preserve"> </w:t>
+      </w:r>
+      <w:proofErr w:type="spellStart"/>
+      <w:r>
+        <w:rPr>
+          <w:lang w:val="en-US" w:eastAsia="ru-RU"/>
+        </w:rPr>
+        <w:t>subsir</w:t>
+      </w:r>
+      <w:proofErr w:type="spellEnd"/>
+      <w:r>
+        <w:rPr>
+          <w:lang w:val="en-US" w:eastAsia="ru-RU"/>
+        </w:rPr>
+        <w:t xml:space="preserve"> in text(</w:t>
+      </w:r>
+      <w:proofErr w:type="spellStart"/>
+      <w:r>
+        <w:rPr>
+          <w:lang w:val="en-US" w:eastAsia="ru-RU"/>
+        </w:rPr>
+        <w:t>cautarea</w:t>
+      </w:r>
+      <w:proofErr w:type="spellEnd"/>
+      <w:r>
+        <w:rPr>
+          <w:lang w:val="en-US" w:eastAsia="ru-RU"/>
+        </w:rPr>
+        <w:t xml:space="preserve"> </w:t>
+      </w:r>
+      <w:proofErr w:type="spellStart"/>
+      <w:r>
+        <w:rPr>
+          <w:lang w:val="en-US" w:eastAsia="ru-RU"/>
+        </w:rPr>
+        <w:t>trebuie</w:t>
+      </w:r>
+      <w:proofErr w:type="spellEnd"/>
+      <w:r>
+        <w:rPr>
+          <w:lang w:val="en-US" w:eastAsia="ru-RU"/>
+        </w:rPr>
+        <w:t xml:space="preserve"> </w:t>
+      </w:r>
+      <w:proofErr w:type="spellStart"/>
+      <w:r>
+        <w:rPr>
+          <w:lang w:val="en-US" w:eastAsia="ru-RU"/>
+        </w:rPr>
+        <w:t>facuta</w:t>
+      </w:r>
+      <w:proofErr w:type="spellEnd"/>
+      <w:r>
+        <w:rPr>
+          <w:lang w:val="en-US" w:eastAsia="ru-RU"/>
+        </w:rPr>
+        <w:t xml:space="preserve"> de la </w:t>
+      </w:r>
+      <w:proofErr w:type="spellStart"/>
+      <w:r>
+        <w:rPr>
+          <w:lang w:val="en-US" w:eastAsia="ru-RU"/>
+        </w:rPr>
+        <w:t>pozitia</w:t>
+      </w:r>
+      <w:proofErr w:type="spellEnd"/>
+      <w:r>
+        <w:rPr>
+          <w:lang w:val="en-US" w:eastAsia="ru-RU"/>
+        </w:rPr>
+        <w:t xml:space="preserve"> </w:t>
+      </w:r>
+      <w:proofErr w:type="spellStart"/>
+      <w:r>
+        <w:rPr>
+          <w:lang w:val="en-US" w:eastAsia="ru-RU"/>
+        </w:rPr>
+        <w:t>curenta</w:t>
+      </w:r>
+      <w:proofErr w:type="spellEnd"/>
+      <w:r>
+        <w:rPr>
+          <w:lang w:val="en-US" w:eastAsia="ru-RU"/>
+        </w:rPr>
+        <w:t xml:space="preserve"> </w:t>
+      </w:r>
+      <w:proofErr w:type="spellStart"/>
+      <w:r>
+        <w:rPr>
+          <w:lang w:val="en-US" w:eastAsia="ru-RU"/>
+        </w:rPr>
+        <w:t>pana</w:t>
+      </w:r>
+      <w:proofErr w:type="spellEnd"/>
+      <w:r>
+        <w:rPr>
+          <w:lang w:val="en-US" w:eastAsia="ru-RU"/>
+        </w:rPr>
+        <w:t xml:space="preserve"> la </w:t>
+      </w:r>
+      <w:proofErr w:type="spellStart"/>
+      <w:r>
+        <w:rPr>
+          <w:lang w:val="en-US" w:eastAsia="ru-RU"/>
+        </w:rPr>
+        <w:t>pozitia</w:t>
+      </w:r>
+      <w:proofErr w:type="spellEnd"/>
+      <w:r>
+        <w:rPr>
+          <w:lang w:val="en-US" w:eastAsia="ru-RU"/>
+        </w:rPr>
+        <w:t xml:space="preserve"> </w:t>
+      </w:r>
+      <w:proofErr w:type="spellStart"/>
+      <w:r>
+        <w:rPr>
+          <w:lang w:val="en-US" w:eastAsia="ru-RU"/>
+        </w:rPr>
+        <w:t>dorita</w:t>
+      </w:r>
+      <w:proofErr w:type="spellEnd"/>
+      <w:r>
+        <w:rPr>
+          <w:lang w:val="en-US" w:eastAsia="ru-RU"/>
+        </w:rPr>
+        <w:t xml:space="preserve">), </w:t>
+      </w:r>
+      <w:proofErr w:type="spellStart"/>
+      <w:r>
+        <w:rPr>
+          <w:lang w:val="en-US" w:eastAsia="ru-RU"/>
+        </w:rPr>
+        <w:t>inlocuirea</w:t>
+      </w:r>
+      <w:proofErr w:type="spellEnd"/>
+      <w:r>
+        <w:rPr>
+          <w:lang w:val="en-US" w:eastAsia="ru-RU"/>
+        </w:rPr>
+        <w:t xml:space="preserve"> </w:t>
+      </w:r>
+      <w:proofErr w:type="spellStart"/>
+      <w:r>
+        <w:rPr>
+          <w:lang w:val="en-US" w:eastAsia="ru-RU"/>
+        </w:rPr>
+        <w:t>unui</w:t>
+      </w:r>
+      <w:proofErr w:type="spellEnd"/>
+      <w:r>
+        <w:rPr>
+          <w:lang w:val="en-US" w:eastAsia="ru-RU"/>
+        </w:rPr>
+        <w:t xml:space="preserve"> </w:t>
+      </w:r>
+      <w:proofErr w:type="spellStart"/>
+      <w:r>
+        <w:rPr>
+          <w:lang w:val="en-US" w:eastAsia="ru-RU"/>
+        </w:rPr>
+        <w:t>subsir</w:t>
+      </w:r>
+      <w:proofErr w:type="spellEnd"/>
+      <w:r>
+        <w:rPr>
+          <w:lang w:val="en-US" w:eastAsia="ru-RU"/>
+        </w:rPr>
+        <w:t xml:space="preserve"> cu alt </w:t>
+      </w:r>
+      <w:proofErr w:type="spellStart"/>
+      <w:r>
+        <w:rPr>
+          <w:lang w:val="en-US" w:eastAsia="ru-RU"/>
+        </w:rPr>
+        <w:t>subsir</w:t>
+      </w:r>
+      <w:proofErr w:type="spellEnd"/>
+      <w:r>
+        <w:rPr>
+          <w:lang w:val="en-US" w:eastAsia="ru-RU"/>
+        </w:rPr>
+        <w:t xml:space="preserve">(la </w:t>
+      </w:r>
+      <w:proofErr w:type="spellStart"/>
+      <w:r>
+        <w:rPr>
+          <w:lang w:val="en-US" w:eastAsia="ru-RU"/>
+        </w:rPr>
+        <w:t>solicitare</w:t>
+      </w:r>
+      <w:proofErr w:type="spellEnd"/>
+      <w:r>
+        <w:rPr>
+          <w:lang w:val="en-US" w:eastAsia="ru-RU"/>
+        </w:rPr>
+        <w:t xml:space="preserve"> </w:t>
+      </w:r>
+      <w:proofErr w:type="spellStart"/>
+      <w:r>
+        <w:rPr>
+          <w:lang w:val="en-US" w:eastAsia="ru-RU"/>
+        </w:rPr>
+        <w:t>sau</w:t>
+      </w:r>
+      <w:proofErr w:type="spellEnd"/>
+      <w:r>
+        <w:rPr>
+          <w:lang w:val="en-US" w:eastAsia="ru-RU"/>
+        </w:rPr>
+        <w:t xml:space="preserve"> </w:t>
+      </w:r>
+      <w:proofErr w:type="spellStart"/>
+      <w:r>
+        <w:rPr>
+          <w:lang w:val="en-US" w:eastAsia="ru-RU"/>
+        </w:rPr>
+        <w:t>toate</w:t>
+      </w:r>
+      <w:proofErr w:type="spellEnd"/>
+      <w:r>
+        <w:rPr>
+          <w:lang w:val="en-US" w:eastAsia="ru-RU"/>
+        </w:rPr>
+        <w:t xml:space="preserve">), </w:t>
+      </w:r>
+      <w:proofErr w:type="spellStart"/>
+      <w:r>
+        <w:rPr>
+          <w:lang w:val="en-US" w:eastAsia="ru-RU"/>
+        </w:rPr>
+        <w:t>permite</w:t>
+      </w:r>
+      <w:proofErr w:type="spellEnd"/>
+      <w:r>
+        <w:rPr>
+          <w:lang w:val="en-US" w:eastAsia="ru-RU"/>
+        </w:rPr>
+        <w:t xml:space="preserve"> </w:t>
+      </w:r>
+      <w:proofErr w:type="spellStart"/>
+      <w:r>
+        <w:rPr>
+          <w:lang w:val="en-US" w:eastAsia="ru-RU"/>
+        </w:rPr>
+        <w:t>concomitent</w:t>
+      </w:r>
+      <w:proofErr w:type="spellEnd"/>
+      <w:r>
+        <w:rPr>
+          <w:lang w:val="en-US" w:eastAsia="ru-RU"/>
+        </w:rPr>
+        <w:t xml:space="preserve"> </w:t>
+      </w:r>
+      <w:proofErr w:type="spellStart"/>
+      <w:r>
+        <w:rPr>
+          <w:lang w:val="en-US" w:eastAsia="ru-RU"/>
+        </w:rPr>
+        <w:t>lucru</w:t>
+      </w:r>
+      <w:proofErr w:type="spellEnd"/>
+      <w:r>
+        <w:rPr>
+          <w:lang w:val="en-US" w:eastAsia="ru-RU"/>
+        </w:rPr>
+        <w:t xml:space="preserve"> cu </w:t>
+      </w:r>
+      <w:proofErr w:type="spellStart"/>
+      <w:r>
+        <w:rPr>
+          <w:lang w:val="en-US" w:eastAsia="ru-RU"/>
+        </w:rPr>
+        <w:t>mai</w:t>
+      </w:r>
+      <w:proofErr w:type="spellEnd"/>
+      <w:r>
+        <w:rPr>
+          <w:lang w:val="en-US" w:eastAsia="ru-RU"/>
+        </w:rPr>
+        <w:t xml:space="preserve"> </w:t>
+      </w:r>
+      <w:proofErr w:type="spellStart"/>
+      <w:r>
+        <w:rPr>
+          <w:lang w:val="en-US" w:eastAsia="ru-RU"/>
+        </w:rPr>
+        <w:t>multe</w:t>
+      </w:r>
+      <w:proofErr w:type="spellEnd"/>
+      <w:r>
+        <w:rPr>
+          <w:lang w:val="en-US" w:eastAsia="ru-RU"/>
+        </w:rPr>
+        <w:t xml:space="preserve"> </w:t>
+      </w:r>
+      <w:proofErr w:type="spellStart"/>
+      <w:r>
+        <w:rPr>
+          <w:lang w:val="en-US" w:eastAsia="ru-RU"/>
+        </w:rPr>
+        <w:t>fisiere</w:t>
+      </w:r>
+      <w:proofErr w:type="spellEnd"/>
       <w:r>
         <w:rPr>
           <w:lang w:val="en-US" w:eastAsia="ru-RU"/>
@@ -409,396 +730,6 @@
       <w:proofErr w:type="spellStart"/>
       <w:r>
         <w:rPr>
-          <w:strike/>
-          <w:lang w:val="en-US" w:eastAsia="ru-RU"/>
-        </w:rPr>
-        <w:t>cautarea</w:t>
-      </w:r>
-      <w:proofErr w:type="spellEnd"/>
-      <w:r>
-        <w:rPr>
-          <w:strike/>
-          <w:lang w:val="en-US" w:eastAsia="ru-RU"/>
-        </w:rPr>
-        <w:t xml:space="preserve"> </w:t>
-      </w:r>
-      <w:proofErr w:type="spellStart"/>
-      <w:r>
-        <w:rPr>
-          <w:strike/>
-          <w:lang w:val="en-US" w:eastAsia="ru-RU"/>
-        </w:rPr>
-        <w:t>unui</w:t>
-      </w:r>
-      <w:proofErr w:type="spellEnd"/>
-      <w:r>
-        <w:rPr>
-          <w:strike/>
-          <w:lang w:val="en-US" w:eastAsia="ru-RU"/>
-        </w:rPr>
-        <w:t xml:space="preserve"> </w:t>
-      </w:r>
-      <w:proofErr w:type="spellStart"/>
-      <w:r>
-        <w:rPr>
-          <w:strike/>
-          <w:lang w:val="en-US" w:eastAsia="ru-RU"/>
-        </w:rPr>
-        <w:t>subsir</w:t>
-      </w:r>
-      <w:proofErr w:type="spellEnd"/>
-      <w:r>
-        <w:rPr>
-          <w:strike/>
-          <w:lang w:val="en-US" w:eastAsia="ru-RU"/>
-        </w:rPr>
-        <w:t xml:space="preserve"> in text(</w:t>
-      </w:r>
-      <w:proofErr w:type="spellStart"/>
-      <w:r>
-        <w:rPr>
-          <w:strike/>
-          <w:lang w:val="en-US" w:eastAsia="ru-RU"/>
-        </w:rPr>
-        <w:t>cautarea</w:t>
-      </w:r>
-      <w:proofErr w:type="spellEnd"/>
-      <w:r>
-        <w:rPr>
-          <w:strike/>
-          <w:lang w:val="en-US" w:eastAsia="ru-RU"/>
-        </w:rPr>
-        <w:t xml:space="preserve"> </w:t>
-      </w:r>
-      <w:proofErr w:type="spellStart"/>
-      <w:r>
-        <w:rPr>
-          <w:strike/>
-          <w:lang w:val="en-US" w:eastAsia="ru-RU"/>
-        </w:rPr>
-        <w:t>trebuie</w:t>
-      </w:r>
-      <w:proofErr w:type="spellEnd"/>
-      <w:r>
-        <w:rPr>
-          <w:strike/>
-          <w:lang w:val="en-US" w:eastAsia="ru-RU"/>
-        </w:rPr>
-        <w:t xml:space="preserve"> </w:t>
-      </w:r>
-      <w:proofErr w:type="spellStart"/>
-      <w:r>
-        <w:rPr>
-          <w:strike/>
-          <w:lang w:val="en-US" w:eastAsia="ru-RU"/>
-        </w:rPr>
-        <w:t>facuta</w:t>
-      </w:r>
-      <w:proofErr w:type="spellEnd"/>
-      <w:r>
-        <w:rPr>
-          <w:strike/>
-          <w:lang w:val="en-US" w:eastAsia="ru-RU"/>
-        </w:rPr>
-        <w:t xml:space="preserve"> de la </w:t>
-      </w:r>
-      <w:proofErr w:type="spellStart"/>
-      <w:r>
-        <w:rPr>
-          <w:strike/>
-          <w:lang w:val="en-US" w:eastAsia="ru-RU"/>
-        </w:rPr>
-        <w:t>pozitia</w:t>
-      </w:r>
-      <w:proofErr w:type="spellEnd"/>
-      <w:r>
-        <w:rPr>
-          <w:strike/>
-          <w:lang w:val="en-US" w:eastAsia="ru-RU"/>
-        </w:rPr>
-        <w:t xml:space="preserve"> </w:t>
-      </w:r>
-      <w:proofErr w:type="spellStart"/>
-      <w:r>
-        <w:rPr>
-          <w:strike/>
-          <w:lang w:val="en-US" w:eastAsia="ru-RU"/>
-        </w:rPr>
-        <w:t>curenta</w:t>
-      </w:r>
-      <w:proofErr w:type="spellEnd"/>
-      <w:r>
-        <w:rPr>
-          <w:strike/>
-          <w:lang w:val="en-US" w:eastAsia="ru-RU"/>
-        </w:rPr>
-        <w:t xml:space="preserve"> </w:t>
-      </w:r>
-      <w:proofErr w:type="spellStart"/>
-      <w:r>
-        <w:rPr>
-          <w:strike/>
-          <w:lang w:val="en-US" w:eastAsia="ru-RU"/>
-        </w:rPr>
-        <w:t>pana</w:t>
-      </w:r>
-      <w:proofErr w:type="spellEnd"/>
-      <w:r>
-        <w:rPr>
-          <w:strike/>
-          <w:lang w:val="en-US" w:eastAsia="ru-RU"/>
-        </w:rPr>
-        <w:t xml:space="preserve"> la </w:t>
-      </w:r>
-      <w:proofErr w:type="spellStart"/>
-      <w:r>
-        <w:rPr>
-          <w:strike/>
-          <w:lang w:val="en-US" w:eastAsia="ru-RU"/>
-        </w:rPr>
-        <w:t>pozitia</w:t>
-      </w:r>
-      <w:proofErr w:type="spellEnd"/>
-      <w:r>
-        <w:rPr>
-          <w:strike/>
-          <w:lang w:val="en-US" w:eastAsia="ru-RU"/>
-        </w:rPr>
-        <w:t xml:space="preserve"> </w:t>
-      </w:r>
-      <w:proofErr w:type="spellStart"/>
-      <w:r>
-        <w:rPr>
-          <w:strike/>
-          <w:lang w:val="en-US" w:eastAsia="ru-RU"/>
-        </w:rPr>
-        <w:t>dorita</w:t>
-      </w:r>
-      <w:proofErr w:type="spellEnd"/>
-      <w:r>
-        <w:rPr>
-          <w:strike/>
-          <w:lang w:val="en-US" w:eastAsia="ru-RU"/>
-        </w:rPr>
-        <w:t xml:space="preserve">), </w:t>
-      </w:r>
-      <w:proofErr w:type="spellStart"/>
-      <w:r>
-        <w:rPr>
-          <w:strike/>
-          <w:lang w:val="en-US" w:eastAsia="ru-RU"/>
-        </w:rPr>
-        <w:t>inlocuirea</w:t>
-      </w:r>
-      <w:proofErr w:type="spellEnd"/>
-      <w:r>
-        <w:rPr>
-          <w:strike/>
-          <w:lang w:val="en-US" w:eastAsia="ru-RU"/>
-        </w:rPr>
-        <w:t xml:space="preserve"> </w:t>
-      </w:r>
-      <w:proofErr w:type="spellStart"/>
-      <w:r>
-        <w:rPr>
-          <w:strike/>
-          <w:lang w:val="en-US" w:eastAsia="ru-RU"/>
-        </w:rPr>
-        <w:t>unui</w:t>
-      </w:r>
-      <w:proofErr w:type="spellEnd"/>
-      <w:r>
-        <w:rPr>
-          <w:strike/>
-          <w:lang w:val="en-US" w:eastAsia="ru-RU"/>
-        </w:rPr>
-        <w:t xml:space="preserve"> </w:t>
-      </w:r>
-      <w:proofErr w:type="spellStart"/>
-      <w:r>
-        <w:rPr>
-          <w:strike/>
-          <w:lang w:val="en-US" w:eastAsia="ru-RU"/>
-        </w:rPr>
-        <w:t>subsir</w:t>
-      </w:r>
-      <w:proofErr w:type="spellEnd"/>
-      <w:r>
-        <w:rPr>
-          <w:strike/>
-          <w:lang w:val="en-US" w:eastAsia="ru-RU"/>
-        </w:rPr>
-        <w:t xml:space="preserve"> cu alt </w:t>
-      </w:r>
-      <w:proofErr w:type="spellStart"/>
-      <w:r>
-        <w:rPr>
-          <w:strike/>
-          <w:lang w:val="en-US" w:eastAsia="ru-RU"/>
-        </w:rPr>
-        <w:t>subsir</w:t>
-      </w:r>
-      <w:proofErr w:type="spellEnd"/>
-      <w:r>
-        <w:rPr>
-          <w:strike/>
-          <w:lang w:val="en-US" w:eastAsia="ru-RU"/>
-        </w:rPr>
-        <w:t xml:space="preserve">(la </w:t>
-      </w:r>
-      <w:proofErr w:type="spellStart"/>
-      <w:r>
-        <w:rPr>
-          <w:strike/>
-          <w:lang w:val="en-US" w:eastAsia="ru-RU"/>
-        </w:rPr>
-        <w:t>solicitare</w:t>
-      </w:r>
-      <w:proofErr w:type="spellEnd"/>
-      <w:r>
-        <w:rPr>
-          <w:strike/>
-          <w:lang w:val="en-US" w:eastAsia="ru-RU"/>
-        </w:rPr>
-        <w:t xml:space="preserve"> </w:t>
-      </w:r>
-      <w:proofErr w:type="spellStart"/>
-      <w:r>
-        <w:rPr>
-          <w:strike/>
-          <w:lang w:val="en-US" w:eastAsia="ru-RU"/>
-        </w:rPr>
-        <w:t>sau</w:t>
-      </w:r>
-      <w:proofErr w:type="spellEnd"/>
-      <w:r>
-        <w:rPr>
-          <w:strike/>
-          <w:lang w:val="en-US" w:eastAsia="ru-RU"/>
-        </w:rPr>
-        <w:t xml:space="preserve"> </w:t>
-      </w:r>
-      <w:proofErr w:type="spellStart"/>
-      <w:r>
-        <w:rPr>
-          <w:strike/>
-          <w:lang w:val="en-US" w:eastAsia="ru-RU"/>
-        </w:rPr>
-        <w:t>toate</w:t>
-      </w:r>
-      <w:proofErr w:type="spellEnd"/>
-      <w:r>
-        <w:rPr>
-          <w:strike/>
-          <w:lang w:val="en-US" w:eastAsia="ru-RU"/>
-        </w:rPr>
-        <w:t>),</w:t>
-      </w:r>
-      <w:r>
-        <w:rPr>
-          <w:lang w:val="en-US" w:eastAsia="ru-RU"/>
-        </w:rPr>
-        <w:t xml:space="preserve"> </w:t>
-      </w:r>
-      <w:proofErr w:type="spellStart"/>
-      <w:r>
-        <w:rPr>
-          <w:strike/>
-          <w:lang w:val="en-US" w:eastAsia="ru-RU"/>
-        </w:rPr>
-        <w:t>permite</w:t>
-      </w:r>
-      <w:proofErr w:type="spellEnd"/>
-      <w:r>
-        <w:rPr>
-          <w:strike/>
-          <w:lang w:val="en-US" w:eastAsia="ru-RU"/>
-        </w:rPr>
-        <w:t xml:space="preserve"> </w:t>
-      </w:r>
-      <w:proofErr w:type="spellStart"/>
-      <w:r>
-        <w:rPr>
-          <w:strike/>
-          <w:lang w:val="en-US" w:eastAsia="ru-RU"/>
-        </w:rPr>
-        <w:t>concomitent</w:t>
-      </w:r>
-      <w:proofErr w:type="spellEnd"/>
-      <w:r>
-        <w:rPr>
-          <w:strike/>
-          <w:lang w:val="en-US" w:eastAsia="ru-RU"/>
-        </w:rPr>
-        <w:t xml:space="preserve"> </w:t>
-      </w:r>
-      <w:proofErr w:type="spellStart"/>
-      <w:r>
-        <w:rPr>
-          <w:strike/>
-          <w:lang w:val="en-US" w:eastAsia="ru-RU"/>
-        </w:rPr>
-        <w:t>lucru</w:t>
-      </w:r>
-      <w:proofErr w:type="spellEnd"/>
-      <w:r>
-        <w:rPr>
-          <w:strike/>
-          <w:lang w:val="en-US" w:eastAsia="ru-RU"/>
-        </w:rPr>
-        <w:t xml:space="preserve"> cu </w:t>
-      </w:r>
-      <w:proofErr w:type="spellStart"/>
-      <w:r>
-        <w:rPr>
-          <w:strike/>
-          <w:lang w:val="en-US" w:eastAsia="ru-RU"/>
-        </w:rPr>
-        <w:t>mai</w:t>
-      </w:r>
-      <w:proofErr w:type="spellEnd"/>
-      <w:r>
-        <w:rPr>
-          <w:strike/>
-          <w:lang w:val="en-US" w:eastAsia="ru-RU"/>
-        </w:rPr>
-        <w:t xml:space="preserve"> </w:t>
-      </w:r>
-      <w:proofErr w:type="spellStart"/>
-      <w:r>
-        <w:rPr>
-          <w:strike/>
-          <w:lang w:val="en-US" w:eastAsia="ru-RU"/>
-        </w:rPr>
-        <w:t>multe</w:t>
-      </w:r>
-      <w:proofErr w:type="spellEnd"/>
-      <w:r>
-        <w:rPr>
-          <w:strike/>
-          <w:lang w:val="en-US" w:eastAsia="ru-RU"/>
-        </w:rPr>
-        <w:t xml:space="preserve"> </w:t>
-      </w:r>
-      <w:proofErr w:type="spellStart"/>
-      <w:r>
-        <w:rPr>
-          <w:strike/>
-          <w:lang w:val="en-US" w:eastAsia="ru-RU"/>
-        </w:rPr>
-        <w:t>fisiere</w:t>
-      </w:r>
-      <w:proofErr w:type="spellEnd"/>
-      <w:r>
-        <w:rPr>
-          <w:lang w:val="en-US" w:eastAsia="ru-RU"/>
-        </w:rPr>
-        <w:t xml:space="preserve">, </w:t>
-      </w:r>
-      <w:proofErr w:type="spellStart"/>
-      <w:r>
-        <w:rPr>
-          <w:strike/>
           <w:lang w:val="en-US" w:eastAsia="ru-RU"/>
         </w:rPr>
         <w:t>modificarea</w:t>
@@ -806,15 +737,13 @@
       <w:proofErr w:type="spellEnd"/>
       <w:r>
         <w:rPr>
-          <w:strike/>
-          <w:lang w:val="en-US" w:eastAsia="ru-RU"/>
-        </w:rPr>
-        <w:t xml:space="preserve"> </w:t>
-      </w:r>
-      <w:proofErr w:type="spellStart"/>
-      <w:r>
-        <w:rPr>
-          <w:strike/>
+          <w:lang w:val="en-US" w:eastAsia="ru-RU"/>
+        </w:rPr>
+        <w:t xml:space="preserve"> </w:t>
+      </w:r>
+      <w:proofErr w:type="spellStart"/>
+      <w:r>
+        <w:rPr>
           <w:lang w:val="en-US" w:eastAsia="ru-RU"/>
         </w:rPr>
         <w:t>fontului</w:t>
@@ -822,7 +751,6 @@
       <w:proofErr w:type="spellEnd"/>
       <w:r>
         <w:rPr>
-          <w:strike/>
           <w:lang w:val="en-US" w:eastAsia="ru-RU"/>
         </w:rPr>
         <w:t xml:space="preserve"> pe </w:t>
@@ -830,7 +758,6 @@
       <w:proofErr w:type="spellStart"/>
       <w:r>
         <w:rPr>
-          <w:strike/>
           <w:lang w:val="en-US" w:eastAsia="ru-RU"/>
         </w:rPr>
         <w:t>subsirurui</w:t>
@@ -853,6 +780,7 @@
       <w:proofErr w:type="spellStart"/>
       <w:r>
         <w:rPr>
+          <w:strike/>
           <w:lang w:val="en-US" w:eastAsia="ru-RU"/>
         </w:rPr>
         <w:t>Aplicatie</w:t>
@@ -860,6 +788,7 @@
       <w:proofErr w:type="spellEnd"/>
       <w:r>
         <w:rPr>
+          <w:strike/>
           <w:lang w:val="en-US" w:eastAsia="ru-RU"/>
         </w:rPr>
         <w:t xml:space="preserve"> cu </w:t>
@@ -867,6 +796,7 @@
       <w:proofErr w:type="spellStart"/>
       <w:r>
         <w:rPr>
+          <w:strike/>
           <w:lang w:val="en-US" w:eastAsia="ru-RU"/>
         </w:rPr>
         <w:t>baza</w:t>
@@ -874,6 +804,7 @@
       <w:proofErr w:type="spellEnd"/>
       <w:r>
         <w:rPr>
+          <w:strike/>
           <w:lang w:val="en-US" w:eastAsia="ru-RU"/>
         </w:rPr>
         <w:t xml:space="preserve"> de date-</w:t>
@@ -881,6 +812,7 @@
       <w:proofErr w:type="spellStart"/>
       <w:r>
         <w:rPr>
+          <w:strike/>
           <w:lang w:val="en-US" w:eastAsia="ru-RU"/>
         </w:rPr>
         <w:t>lucru</w:t>
@@ -888,6 +820,7 @@
       <w:proofErr w:type="spellEnd"/>
       <w:r>
         <w:rPr>
+          <w:strike/>
           <w:lang w:val="en-US" w:eastAsia="ru-RU"/>
         </w:rPr>
         <w:t xml:space="preserve"> cu </w:t>
@@ -895,6 +828,7 @@
       <w:proofErr w:type="spellStart"/>
       <w:r>
         <w:rPr>
+          <w:strike/>
           <w:lang w:val="en-US" w:eastAsia="ru-RU"/>
         </w:rPr>
         <w:t>baza</w:t>
@@ -902,6 +836,7 @@
       <w:proofErr w:type="spellEnd"/>
       <w:r>
         <w:rPr>
+          <w:strike/>
           <w:lang w:val="en-US" w:eastAsia="ru-RU"/>
         </w:rPr>
         <w:t xml:space="preserve"> de date cu minim </w:t>
@@ -909,6 +844,7 @@
       <w:proofErr w:type="spellStart"/>
       <w:r>
         <w:rPr>
+          <w:strike/>
           <w:lang w:val="en-US" w:eastAsia="ru-RU"/>
         </w:rPr>
         <w:t>trei</w:t>
@@ -916,13 +852,15 @@
       <w:proofErr w:type="spellEnd"/>
       <w:r>
         <w:rPr>
-          <w:lang w:val="en-US" w:eastAsia="ru-RU"/>
-        </w:rPr>
-        <w:t xml:space="preserve"> </w:t>
-      </w:r>
-      <w:proofErr w:type="spellStart"/>
-      <w:r>
-        <w:rPr>
+          <w:strike/>
+          <w:lang w:val="en-US" w:eastAsia="ru-RU"/>
+        </w:rPr>
+        <w:t xml:space="preserve"> </w:t>
+      </w:r>
+      <w:proofErr w:type="spellStart"/>
+      <w:r>
+        <w:rPr>
+          <w:strike/>
           <w:lang w:val="en-US" w:eastAsia="ru-RU"/>
         </w:rPr>
         <w:t>tabele</w:t>

</xml_diff>